<commit_message>
Improvement model with using PointField, added error protection in parsing
</commit_message>
<xml_diff>
--- a/Анализ конкурентной среды.docx
+++ b/Анализ конкурентной среды.docx
@@ -399,7 +399,7 @@
           <w:tcPr>
             <w:tcW w:w="3210" w:type="dxa"/>
             <w:vAlign w:val="center"/>
-            <w:tmTcPr id="1676952312" protected="0"/>
+            <w:tmTcPr id="1676956904" protected="0"/>
           </w:tcPr>
           <w:p>
             <w:pPr>
@@ -416,7 +416,7 @@
           <w:tcPr>
             <w:tcW w:w="3210" w:type="dxa"/>
             <w:vAlign w:val="center"/>
-            <w:tmTcPr id="1676952312" protected="0"/>
+            <w:tmTcPr id="1676956904" protected="0"/>
           </w:tcPr>
           <w:p>
             <w:pPr>
@@ -432,7 +432,7 @@
           <w:tcPr>
             <w:tcW w:w="3210" w:type="dxa"/>
             <w:vAlign w:val="center"/>
-            <w:tmTcPr id="1676952312" protected="0"/>
+            <w:tmTcPr id="1676956904" protected="0"/>
           </w:tcPr>
           <w:p>
             <w:pPr>
@@ -455,7 +455,7 @@
           <w:tcPr>
             <w:tcW w:w="3210" w:type="dxa"/>
             <w:vAlign w:val="center"/>
-            <w:tmTcPr id="1676952312" protected="0"/>
+            <w:tmTcPr id="1676956904" protected="0"/>
           </w:tcPr>
           <w:p>
             <w:pPr>
@@ -473,7 +473,7 @@
           <w:tcPr>
             <w:tcW w:w="3210" w:type="dxa"/>
             <w:vAlign w:val="center"/>
-            <w:tmTcPr id="1676952312" protected="0"/>
+            <w:tmTcPr id="1676956904" protected="0"/>
           </w:tcPr>
           <w:p>
             <w:pPr>
@@ -489,7 +489,7 @@
           <w:tcPr>
             <w:tcW w:w="3210" w:type="dxa"/>
             <w:vAlign w:val="center"/>
-            <w:tmTcPr id="1676952312" protected="0"/>
+            <w:tmTcPr id="1676956904" protected="0"/>
           </w:tcPr>
           <w:p>
             <w:pPr>
@@ -512,7 +512,7 @@
           <w:tcPr>
             <w:tcW w:w="3210" w:type="dxa"/>
             <w:vAlign w:val="center"/>
-            <w:tmTcPr id="1676952312" protected="0"/>
+            <w:tmTcPr id="1676956904" protected="0"/>
           </w:tcPr>
           <w:p>
             <w:pPr>
@@ -530,7 +530,7 @@
           <w:tcPr>
             <w:tcW w:w="3210" w:type="dxa"/>
             <w:vAlign w:val="center"/>
-            <w:tmTcPr id="1676952312" protected="0"/>
+            <w:tmTcPr id="1676956904" protected="0"/>
           </w:tcPr>
           <w:p>
             <w:pPr>
@@ -546,7 +546,7 @@
           <w:tcPr>
             <w:tcW w:w="3210" w:type="dxa"/>
             <w:vAlign w:val="center"/>
-            <w:tmTcPr id="1676952312" protected="0"/>
+            <w:tmTcPr id="1676956904" protected="0"/>
           </w:tcPr>
           <w:p>
             <w:pPr>
@@ -569,7 +569,7 @@
           <w:tcPr>
             <w:tcW w:w="3210" w:type="dxa"/>
             <w:vAlign w:val="center"/>
-            <w:tmTcPr id="1676952312" protected="0"/>
+            <w:tmTcPr id="1676956904" protected="0"/>
           </w:tcPr>
           <w:p>
             <w:pPr>
@@ -587,7 +587,7 @@
           <w:tcPr>
             <w:tcW w:w="3210" w:type="dxa"/>
             <w:vAlign w:val="center"/>
-            <w:tmTcPr id="1676952312" protected="0"/>
+            <w:tmTcPr id="1676956904" protected="0"/>
           </w:tcPr>
           <w:p>
             <w:pPr>
@@ -603,7 +603,7 @@
           <w:tcPr>
             <w:tcW w:w="3210" w:type="dxa"/>
             <w:vAlign w:val="center"/>
-            <w:tmTcPr id="1676952312" protected="0"/>
+            <w:tmTcPr id="1676956904" protected="0"/>
           </w:tcPr>
           <w:p>
             <w:pPr>
@@ -626,7 +626,7 @@
           <w:tcPr>
             <w:tcW w:w="3210" w:type="dxa"/>
             <w:vAlign w:val="center"/>
-            <w:tmTcPr id="1676952312" protected="0"/>
+            <w:tmTcPr id="1676956904" protected="0"/>
           </w:tcPr>
           <w:p>
             <w:pPr>
@@ -652,7 +652,7 @@
           <w:tcPr>
             <w:tcW w:w="3210" w:type="dxa"/>
             <w:vAlign w:val="center"/>
-            <w:tmTcPr id="1676952312" protected="0"/>
+            <w:tmTcPr id="1676956904" protected="0"/>
           </w:tcPr>
           <w:p>
             <w:pPr>
@@ -676,7 +676,7 @@
           <w:tcPr>
             <w:tcW w:w="3210" w:type="dxa"/>
             <w:vAlign w:val="center"/>
-            <w:tmTcPr id="1676952312" protected="0"/>
+            <w:tmTcPr id="1676956904" protected="0"/>
           </w:tcPr>
           <w:p>
             <w:pPr>
@@ -716,7 +716,7 @@
         </w:rPr>
         <w:drawing>
           <wp:inline distT="89535" distB="89535" distL="89535" distR="89535">
-            <wp:extent cx="3838575" cy="1514475"/>
+            <wp:extent cx="5505450" cy="2124075"/>
             <wp:effectExtent l="0" t="0" r="0" b="0"/>
             <wp:docPr id="1" name="Изображение1"/>
             <wp:cNvGraphicFramePr>
@@ -731,7 +731,7 @@
                       <a:picLocks noChangeAspect="1"/>
                       <a:extLst>
                         <a:ext uri="smNativeData">
-                          <sm:smNativeData xmlns:sm="smNativeData" val="SMDATA_16_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"/>
+                          <sm:smNativeData xmlns:sm="smNativeData" val="SMDATA_16_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"/>
                         </a:ext>
                       </a:extLst>
                     </pic:cNvPicPr>
@@ -745,7 +745,7 @@
                   <pic:spPr>
                     <a:xfrm>
                       <a:off x="0" y="0"/>
-                      <a:ext cx="3838575" cy="1514475"/>
+                      <a:ext cx="5505450" cy="2124075"/>
                     </a:xfrm>
                     <a:prstGeom prst="rect">
                       <a:avLst/>
@@ -768,8 +768,22 @@
         <w:spacing w:line="360" w:lineRule="auto"/>
         <w:jc w:val="both"/>
       </w:pPr>
+      <w:r/>
+    </w:p>
+    <w:p>
+      <w:pPr>
+        <w:spacing w:line="360" w:lineRule="auto"/>
+        <w:jc w:val="both"/>
+      </w:pPr>
+      <w:r/>
+    </w:p>
+    <w:p>
+      <w:pPr>
+        <w:spacing w:line="360" w:lineRule="auto"/>
+        <w:jc w:val="both"/>
+      </w:pPr>
       <w:r>
-        <w:t>Приложения:</w:t>
+        <w:t>Описание и инструкция (README.md):</w:t>
       </w:r>
     </w:p>
     <w:p>
@@ -805,10 +819,7 @@
         <w:t>Инструкция: Для работы с программой необходимо клонировать репозиторий, установить все зависимости из файла «requirements.txt», драйвер соответствующего браузера для работы библиотеки Selenium и требуемую базу данных/фреймворк (см. соответствующие инструкции).</w:t>
         <w:br w:type="textWrapping"/>
         <w:br w:type="textWrapping"/>
-        <w:t>Для составления списка организаций необходимо в яндекс.картах установить вид с нужной областью поиска (в данном случае г. Москва), сделать запрос организаций. Далее скопировать URL страницы в соответствующее поле в файле list_rest/parsing/main.py. Можно делать сразу несколько запросов. Для сбора информации запустить скрипт файла main.py, откроется браузер Chrome и пролистает все карточки организаций. В результате чего в папке появятся html-страницы соответствующих запросов, а в папке fixtures файлы JSON.</w:t>
-        <w:br w:type="textWrapping"/>
-        <w:br w:type="textWrapping"/>
-        <w:t>Для загрузки данных в БД необходимо в терминале запустить команду ./manage.py loaddata &lt;Имя_файла.json&gt;.</w:t>
+        <w:t>Для составления списка организаций необходимо в яндекс.картах установить вид с нужной областью поиска (в данном случае г. Москва), сделать запрос организаций. Далее скопировать URL страницы в соответствующее поле в файле list_rest/parsing/main.py. Можно делать сразу несколько запросов. Для сбора информации запустить скрипт файла main.py, откроется браузер Chrome и пролистает все карточки организаций. В результате чего в папке появятся html-страницы соответствующих запросов, а в папке fixtures файлы JSON, информация из которых загрузится в базу данных.</w:t>
         <w:br w:type="textWrapping"/>
         <w:br w:type="textWrapping"/>
         <w:t>Для работы с данными необходимо перейти в файл analyse.py в корне проекта, сформировать QuerySet с нужными данными по образцу. После запуска скрипта должна вывестись сводная таблица.</w:t>
@@ -827,49 +838,6 @@
         <w:jc w:val="both"/>
       </w:pPr>
       <w:r/>
-    </w:p>
-    <w:p>
-      <w:pPr>
-        <w:spacing w:line="360" w:lineRule="auto"/>
-        <w:jc w:val="both"/>
-      </w:pPr>
-      <w:r/>
-    </w:p>
-    <w:p>
-      <w:pPr>
-        <w:spacing w:line="360" w:lineRule="auto"/>
-        <w:jc w:val="both"/>
-      </w:pPr>
-      <w:r>
-        <w:t>Не устранены следующие недостатки:</w:t>
-      </w:r>
-    </w:p>
-    <w:p>
-      <w:pPr>
-        <w:spacing w:line="360" w:lineRule="auto"/>
-        <w:jc w:val="both"/>
-      </w:pPr>
-      <w:r>
-        <w:t>Не получилось загрузить данные из JSON-файлов так, чтобы в модели заполнялось геометрическое поле PiontField. Вместо этого пришлось сделать два числовых поля «lat», «lon». В ближайшее время попытаюсь это исправить.</w:t>
-      </w:r>
-    </w:p>
-    <w:p>
-      <w:pPr>
-        <w:spacing w:line="360" w:lineRule="auto"/>
-        <w:jc w:val="both"/>
-      </w:pPr>
-      <w:r>
-        <w:t>Вероятно, в будущем будет неудобно каждый файл JSON загружать в базу вручную, должно исправиться вместе с проблемой выше.</w:t>
-      </w:r>
-    </w:p>
-    <w:p>
-      <w:pPr>
-        <w:spacing w:line="360" w:lineRule="auto"/>
-        <w:jc w:val="both"/>
-      </w:pPr>
-      <w:r>
-        <w:t>Также трудности возникали при работе с приложением Джанго. Возможно, лучше бы было использовать другую БД или ORM без джанго, но хотелось данные сразу поместить в гео-поле.</w:t>
-      </w:r>
     </w:p>
     <w:sectPr>
       <w:footnotePr>

</xml_diff>